<commit_message>
Adicionei revisão prova II POO ex e resolução
</commit_message>
<xml_diff>
--- a/periodo-4/POO/Exercícios/Lista Revisão 2 POO.docx
+++ b/periodo-4/POO/Exercícios/Lista Revisão 2 POO.docx
@@ -144,500 +144,292 @@
           <w:szCs w:val="28"/>
         </w:rPr>
       </w:pPr>
-      <w:proofErr w:type="spellStart"/>
-      <w:r>
-        <w:rPr>
-          <w:rFonts w:ascii="Times New Roman" w:hAnsi="Times New Roman" w:cs="Times New Roman"/>
-          <w:sz w:val="28"/>
-          <w:szCs w:val="28"/>
-        </w:rPr>
-        <w:t>public</w:t>
-      </w:r>
-      <w:proofErr w:type="spellEnd"/>
-      <w:r>
-        <w:rPr>
-          <w:rFonts w:ascii="Times New Roman" w:hAnsi="Times New Roman" w:cs="Times New Roman"/>
+      <w:r>
+        <w:rPr>
+          <w:rFonts w:ascii="Times New Roman" w:hAnsi="Times New Roman" w:cs="Times New Roman"/>
+          <w:sz w:val="28"/>
+          <w:szCs w:val="28"/>
+        </w:rPr>
+        <w:t>public String getCPF(){</w:t>
+      </w:r>
+    </w:p>
+    <w:p>
+      <w:pPr>
+        <w:rPr>
+          <w:rFonts w:ascii="Times New Roman" w:hAnsi="Times New Roman" w:cs="Times New Roman"/>
+          <w:sz w:val="28"/>
+          <w:szCs w:val="28"/>
+        </w:rPr>
+      </w:pPr>
+      <w:r>
+        <w:rPr>
+          <w:rFonts w:ascii="Times New Roman" w:hAnsi="Times New Roman" w:cs="Times New Roman"/>
+          <w:sz w:val="28"/>
+          <w:szCs w:val="28"/>
+        </w:rPr>
+        <w:tab/>
+        <w:t>return this.cpf;</w:t>
+      </w:r>
+    </w:p>
+    <w:p>
+      <w:pPr>
+        <w:rPr>
+          <w:rFonts w:ascii="Times New Roman" w:hAnsi="Times New Roman" w:cs="Times New Roman"/>
+          <w:sz w:val="28"/>
+          <w:szCs w:val="28"/>
+        </w:rPr>
+      </w:pPr>
+      <w:r>
+        <w:rPr>
+          <w:rFonts w:ascii="Times New Roman" w:hAnsi="Times New Roman" w:cs="Times New Roman"/>
+          <w:sz w:val="28"/>
+          <w:szCs w:val="28"/>
+        </w:rPr>
+        <w:t>}</w:t>
+      </w:r>
+    </w:p>
+    <w:p>
+      <w:pPr>
+        <w:rPr>
+          <w:rFonts w:ascii="Times New Roman" w:hAnsi="Times New Roman" w:cs="Times New Roman"/>
+          <w:sz w:val="28"/>
+          <w:szCs w:val="28"/>
+        </w:rPr>
+      </w:pPr>
+      <w:r>
+        <w:rPr>
+          <w:rFonts w:ascii="Times New Roman" w:hAnsi="Times New Roman" w:cs="Times New Roman"/>
+          <w:sz w:val="28"/>
+          <w:szCs w:val="28"/>
+        </w:rPr>
+        <w:t>public void setCPF(String cpf){</w:t>
+      </w:r>
+    </w:p>
+    <w:p>
+      <w:pPr>
+        <w:rPr>
+          <w:rFonts w:ascii="Times New Roman" w:hAnsi="Times New Roman" w:cs="Times New Roman"/>
+          <w:sz w:val="28"/>
+          <w:szCs w:val="28"/>
+        </w:rPr>
+      </w:pPr>
+      <w:r>
+        <w:rPr>
+          <w:rFonts w:ascii="Times New Roman" w:hAnsi="Times New Roman" w:cs="Times New Roman"/>
+          <w:sz w:val="28"/>
+          <w:szCs w:val="28"/>
+        </w:rPr>
+        <w:tab/>
+        <w:t>this.cpf = cpf;</w:t>
+      </w:r>
+    </w:p>
+    <w:p>
+      <w:pPr>
+        <w:rPr>
+          <w:rFonts w:ascii="Times New Roman" w:hAnsi="Times New Roman" w:cs="Times New Roman"/>
+          <w:sz w:val="28"/>
+          <w:szCs w:val="28"/>
+        </w:rPr>
+      </w:pPr>
+      <w:r>
+        <w:rPr>
+          <w:rFonts w:ascii="Times New Roman" w:hAnsi="Times New Roman" w:cs="Times New Roman"/>
+          <w:sz w:val="28"/>
+          <w:szCs w:val="28"/>
+        </w:rPr>
+        <w:t>}</w:t>
+      </w:r>
+    </w:p>
+    <w:p>
+      <w:pPr>
+        <w:rPr>
+          <w:rFonts w:ascii="Times New Roman" w:hAnsi="Times New Roman" w:cs="Times New Roman"/>
+          <w:sz w:val="28"/>
+          <w:szCs w:val="28"/>
+        </w:rPr>
+      </w:pPr>
+      <w:r>
+        <w:rPr>
+          <w:rFonts w:ascii="Times New Roman" w:hAnsi="Times New Roman" w:cs="Times New Roman"/>
+          <w:sz w:val="28"/>
+          <w:szCs w:val="28"/>
+        </w:rPr>
+        <w:t>O método getCPF() retorna o valor do CPF armazenado no objeto e o método setCPF() altera o valor do CPF armazenado pro valor inserido.</w:t>
+      </w:r>
+    </w:p>
+    <w:p>
+      <w:pPr>
+        <w:rPr>
+          <w:rFonts w:ascii="Times New Roman" w:hAnsi="Times New Roman" w:cs="Times New Roman"/>
+          <w:sz w:val="28"/>
+          <w:szCs w:val="28"/>
+        </w:rPr>
+      </w:pPr>
+      <w:r>
+        <w:rPr>
+          <w:rFonts w:ascii="Times New Roman" w:hAnsi="Times New Roman" w:cs="Times New Roman"/>
+          <w:b/>
+          <w:bCs/>
+          <w:sz w:val="28"/>
+          <w:szCs w:val="28"/>
+        </w:rPr>
+        <w:t xml:space="preserve">2) </w:t>
+      </w:r>
+      <w:r>
+        <w:rPr>
+          <w:rFonts w:ascii="Times New Roman" w:hAnsi="Times New Roman" w:cs="Times New Roman"/>
+          <w:sz w:val="28"/>
+          <w:szCs w:val="28"/>
+        </w:rPr>
+        <w:t>Letra D</w:t>
+      </w:r>
+    </w:p>
+    <w:p>
+      <w:pPr>
+        <w:rPr>
+          <w:rFonts w:ascii="Times New Roman" w:hAnsi="Times New Roman" w:cs="Times New Roman"/>
+          <w:sz w:val="28"/>
+          <w:szCs w:val="28"/>
+        </w:rPr>
+      </w:pPr>
+      <w:r>
+        <w:rPr>
+          <w:rFonts w:ascii="Times New Roman" w:hAnsi="Times New Roman" w:cs="Times New Roman"/>
+          <w:b/>
+          <w:bCs/>
+          <w:sz w:val="28"/>
+          <w:szCs w:val="28"/>
+        </w:rPr>
+        <w:t>3)</w:t>
+      </w:r>
+      <w:r>
+        <w:rPr>
+          <w:rFonts w:ascii="Times New Roman" w:hAnsi="Times New Roman" w:cs="Times New Roman"/>
+          <w:b/>
+          <w:bCs/>
           <w:sz w:val="28"/>
           <w:szCs w:val="28"/>
         </w:rPr>
         <w:t xml:space="preserve"> </w:t>
       </w:r>
-      <w:proofErr w:type="spellStart"/>
-      <w:r>
-        <w:rPr>
-          <w:rFonts w:ascii="Times New Roman" w:hAnsi="Times New Roman" w:cs="Times New Roman"/>
-          <w:sz w:val="28"/>
-          <w:szCs w:val="28"/>
-        </w:rPr>
-        <w:t>String</w:t>
-      </w:r>
-      <w:proofErr w:type="spellEnd"/>
-      <w:r>
-        <w:rPr>
-          <w:rFonts w:ascii="Times New Roman" w:hAnsi="Times New Roman" w:cs="Times New Roman"/>
+      <w:r>
+        <w:rPr>
+          <w:rFonts w:ascii="Times New Roman" w:hAnsi="Times New Roman" w:cs="Times New Roman"/>
+          <w:sz w:val="28"/>
+          <w:szCs w:val="28"/>
+        </w:rPr>
+        <w:t>Ao criar construtores em Java, facilita-se o processo de criação de novos objetos iguais. No caso de um construtor vazio, ele somente gera um novo objeto, porém um construtor que recebe argumentos inicializa algumas propriedades com os valores que foram inseridos como argumentos.</w:t>
+      </w:r>
+    </w:p>
+    <w:p>
+      <w:pPr>
+        <w:rPr>
+          <w:rFonts w:ascii="Times New Roman" w:hAnsi="Times New Roman" w:cs="Times New Roman"/>
+          <w:sz w:val="28"/>
+          <w:szCs w:val="28"/>
+        </w:rPr>
+      </w:pPr>
+      <w:r>
+        <w:rPr>
+          <w:rFonts w:ascii="Times New Roman" w:hAnsi="Times New Roman" w:cs="Times New Roman"/>
+          <w:b/>
+          <w:bCs/>
+          <w:sz w:val="28"/>
+          <w:szCs w:val="28"/>
+        </w:rPr>
+        <w:t>4)</w:t>
+      </w:r>
+      <w:r>
+        <w:rPr>
+          <w:rFonts w:ascii="Times New Roman" w:hAnsi="Times New Roman" w:cs="Times New Roman"/>
+          <w:b/>
+          <w:bCs/>
           <w:sz w:val="28"/>
           <w:szCs w:val="28"/>
         </w:rPr>
         <w:t xml:space="preserve"> </w:t>
       </w:r>
-      <w:proofErr w:type="spellStart"/>
-      <w:proofErr w:type="gramStart"/>
-      <w:r>
-        <w:rPr>
-          <w:rFonts w:ascii="Times New Roman" w:hAnsi="Times New Roman" w:cs="Times New Roman"/>
-          <w:sz w:val="28"/>
-          <w:szCs w:val="28"/>
-        </w:rPr>
-        <w:t>getCPF</w:t>
-      </w:r>
-      <w:proofErr w:type="spellEnd"/>
-      <w:r>
-        <w:rPr>
-          <w:rFonts w:ascii="Times New Roman" w:hAnsi="Times New Roman" w:cs="Times New Roman"/>
-          <w:sz w:val="28"/>
-          <w:szCs w:val="28"/>
-        </w:rPr>
-        <w:t>(</w:t>
-      </w:r>
-      <w:proofErr w:type="gramEnd"/>
-      <w:r>
-        <w:rPr>
-          <w:rFonts w:ascii="Times New Roman" w:hAnsi="Times New Roman" w:cs="Times New Roman"/>
-          <w:sz w:val="28"/>
-          <w:szCs w:val="28"/>
-        </w:rPr>
-        <w:t>){</w:t>
-      </w:r>
-    </w:p>
-    <w:p>
-      <w:pPr>
-        <w:rPr>
-          <w:rFonts w:ascii="Times New Roman" w:hAnsi="Times New Roman" w:cs="Times New Roman"/>
-          <w:sz w:val="28"/>
-          <w:szCs w:val="28"/>
-        </w:rPr>
-      </w:pPr>
-      <w:r>
-        <w:rPr>
-          <w:rFonts w:ascii="Times New Roman" w:hAnsi="Times New Roman" w:cs="Times New Roman"/>
-          <w:sz w:val="28"/>
-          <w:szCs w:val="28"/>
-        </w:rPr>
-        <w:tab/>
-      </w:r>
-      <w:proofErr w:type="spellStart"/>
-      <w:r>
-        <w:rPr>
-          <w:rFonts w:ascii="Times New Roman" w:hAnsi="Times New Roman" w:cs="Times New Roman"/>
-          <w:sz w:val="28"/>
-          <w:szCs w:val="28"/>
-        </w:rPr>
-        <w:t>return</w:t>
-      </w:r>
-      <w:proofErr w:type="spellEnd"/>
-      <w:r>
-        <w:rPr>
-          <w:rFonts w:ascii="Times New Roman" w:hAnsi="Times New Roman" w:cs="Times New Roman"/>
+      <w:r>
+        <w:rPr>
+          <w:rFonts w:ascii="Times New Roman" w:hAnsi="Times New Roman" w:cs="Times New Roman"/>
+          <w:sz w:val="28"/>
+          <w:szCs w:val="28"/>
+        </w:rPr>
+        <w:t>Em anexo</w:t>
+      </w:r>
+    </w:p>
+    <w:p>
+      <w:pPr>
+        <w:rPr>
+          <w:rFonts w:ascii="Times New Roman" w:hAnsi="Times New Roman" w:cs="Times New Roman"/>
+          <w:sz w:val="28"/>
+          <w:szCs w:val="28"/>
+        </w:rPr>
+      </w:pPr>
+      <w:r>
+        <w:rPr>
+          <w:rFonts w:ascii="Times New Roman" w:hAnsi="Times New Roman" w:cs="Times New Roman"/>
+          <w:b/>
+          <w:bCs/>
+          <w:sz w:val="28"/>
+          <w:szCs w:val="28"/>
+        </w:rPr>
+        <w:t>5)</w:t>
+      </w:r>
+      <w:r>
+        <w:rPr>
+          <w:rFonts w:ascii="Times New Roman" w:hAnsi="Times New Roman" w:cs="Times New Roman"/>
+          <w:b/>
+          <w:bCs/>
           <w:sz w:val="28"/>
           <w:szCs w:val="28"/>
         </w:rPr>
         <w:t xml:space="preserve"> </w:t>
       </w:r>
-      <w:proofErr w:type="spellStart"/>
-      <w:r>
-        <w:rPr>
-          <w:rFonts w:ascii="Times New Roman" w:hAnsi="Times New Roman" w:cs="Times New Roman"/>
-          <w:sz w:val="28"/>
-          <w:szCs w:val="28"/>
-        </w:rPr>
-        <w:t>this.cpf</w:t>
-      </w:r>
-      <w:proofErr w:type="spellEnd"/>
-      <w:r>
-        <w:rPr>
-          <w:rFonts w:ascii="Times New Roman" w:hAnsi="Times New Roman" w:cs="Times New Roman"/>
-          <w:sz w:val="28"/>
-          <w:szCs w:val="28"/>
-        </w:rPr>
-        <w:t>;</w:t>
-      </w:r>
-    </w:p>
-    <w:p>
-      <w:pPr>
-        <w:rPr>
-          <w:rFonts w:ascii="Times New Roman" w:hAnsi="Times New Roman" w:cs="Times New Roman"/>
-          <w:sz w:val="28"/>
-          <w:szCs w:val="28"/>
-        </w:rPr>
-      </w:pPr>
-      <w:r>
-        <w:rPr>
-          <w:rFonts w:ascii="Times New Roman" w:hAnsi="Times New Roman" w:cs="Times New Roman"/>
-          <w:sz w:val="28"/>
-          <w:szCs w:val="28"/>
-        </w:rPr>
-        <w:t>}</w:t>
-      </w:r>
-    </w:p>
-    <w:p>
-      <w:pPr>
-        <w:rPr>
-          <w:rFonts w:ascii="Times New Roman" w:hAnsi="Times New Roman" w:cs="Times New Roman"/>
-          <w:sz w:val="28"/>
-          <w:szCs w:val="28"/>
-        </w:rPr>
-      </w:pPr>
-      <w:proofErr w:type="spellStart"/>
-      <w:r>
-        <w:rPr>
-          <w:rFonts w:ascii="Times New Roman" w:hAnsi="Times New Roman" w:cs="Times New Roman"/>
-          <w:sz w:val="28"/>
-          <w:szCs w:val="28"/>
-        </w:rPr>
-        <w:t>public</w:t>
-      </w:r>
-      <w:proofErr w:type="spellEnd"/>
-      <w:r>
-        <w:rPr>
-          <w:rFonts w:ascii="Times New Roman" w:hAnsi="Times New Roman" w:cs="Times New Roman"/>
+      <w:r>
+        <w:rPr>
+          <w:rFonts w:ascii="Times New Roman" w:hAnsi="Times New Roman" w:cs="Times New Roman"/>
+          <w:sz w:val="28"/>
+          <w:szCs w:val="28"/>
+        </w:rPr>
+        <w:t>Em anexo.</w:t>
+      </w:r>
+    </w:p>
+    <w:p>
+      <w:pPr>
+        <w:rPr>
+          <w:rFonts w:ascii="Times New Roman" w:hAnsi="Times New Roman" w:cs="Times New Roman"/>
+          <w:sz w:val="28"/>
+          <w:szCs w:val="28"/>
+        </w:rPr>
+      </w:pPr>
+      <w:r>
+        <w:rPr>
+          <w:rFonts w:ascii="Times New Roman" w:hAnsi="Times New Roman" w:cs="Times New Roman"/>
+          <w:b/>
+          <w:bCs/>
+          <w:sz w:val="28"/>
+          <w:szCs w:val="28"/>
+        </w:rPr>
+        <w:t>6)</w:t>
+      </w:r>
+      <w:r>
+        <w:rPr>
+          <w:rFonts w:ascii="Times New Roman" w:hAnsi="Times New Roman" w:cs="Times New Roman"/>
+          <w:b/>
+          <w:bCs/>
           <w:sz w:val="28"/>
           <w:szCs w:val="28"/>
         </w:rPr>
         <w:t xml:space="preserve"> </w:t>
       </w:r>
-      <w:proofErr w:type="spellStart"/>
-      <w:r>
-        <w:rPr>
-          <w:rFonts w:ascii="Times New Roman" w:hAnsi="Times New Roman" w:cs="Times New Roman"/>
-          <w:sz w:val="28"/>
-          <w:szCs w:val="28"/>
-        </w:rPr>
-        <w:t>void</w:t>
-      </w:r>
-      <w:proofErr w:type="spellEnd"/>
-      <w:r>
-        <w:rPr>
-          <w:rFonts w:ascii="Times New Roman" w:hAnsi="Times New Roman" w:cs="Times New Roman"/>
-          <w:sz w:val="28"/>
-          <w:szCs w:val="28"/>
-        </w:rPr>
-        <w:t xml:space="preserve"> </w:t>
-      </w:r>
-      <w:proofErr w:type="spellStart"/>
-      <w:proofErr w:type="gramStart"/>
-      <w:r>
-        <w:rPr>
-          <w:rFonts w:ascii="Times New Roman" w:hAnsi="Times New Roman" w:cs="Times New Roman"/>
-          <w:sz w:val="28"/>
-          <w:szCs w:val="28"/>
-        </w:rPr>
-        <w:t>setCPF</w:t>
-      </w:r>
-      <w:proofErr w:type="spellEnd"/>
-      <w:r>
-        <w:rPr>
-          <w:rFonts w:ascii="Times New Roman" w:hAnsi="Times New Roman" w:cs="Times New Roman"/>
-          <w:sz w:val="28"/>
-          <w:szCs w:val="28"/>
-        </w:rPr>
-        <w:t>(</w:t>
-      </w:r>
-      <w:proofErr w:type="spellStart"/>
-      <w:proofErr w:type="gramEnd"/>
-      <w:r>
-        <w:rPr>
-          <w:rFonts w:ascii="Times New Roman" w:hAnsi="Times New Roman" w:cs="Times New Roman"/>
-          <w:sz w:val="28"/>
-          <w:szCs w:val="28"/>
-        </w:rPr>
-        <w:t>String</w:t>
-      </w:r>
-      <w:proofErr w:type="spellEnd"/>
-      <w:r>
-        <w:rPr>
-          <w:rFonts w:ascii="Times New Roman" w:hAnsi="Times New Roman" w:cs="Times New Roman"/>
-          <w:sz w:val="28"/>
-          <w:szCs w:val="28"/>
-        </w:rPr>
-        <w:t xml:space="preserve"> </w:t>
-      </w:r>
-      <w:proofErr w:type="spellStart"/>
-      <w:r>
-        <w:rPr>
-          <w:rFonts w:ascii="Times New Roman" w:hAnsi="Times New Roman" w:cs="Times New Roman"/>
-          <w:sz w:val="28"/>
-          <w:szCs w:val="28"/>
-        </w:rPr>
-        <w:t>cpf</w:t>
-      </w:r>
-      <w:proofErr w:type="spellEnd"/>
-      <w:r>
-        <w:rPr>
-          <w:rFonts w:ascii="Times New Roman" w:hAnsi="Times New Roman" w:cs="Times New Roman"/>
-          <w:sz w:val="28"/>
-          <w:szCs w:val="28"/>
-        </w:rPr>
-        <w:t>){</w:t>
-      </w:r>
-    </w:p>
-    <w:p>
-      <w:pPr>
-        <w:rPr>
-          <w:rFonts w:ascii="Times New Roman" w:hAnsi="Times New Roman" w:cs="Times New Roman"/>
-          <w:sz w:val="28"/>
-          <w:szCs w:val="28"/>
-        </w:rPr>
-      </w:pPr>
-      <w:r>
-        <w:rPr>
-          <w:rFonts w:ascii="Times New Roman" w:hAnsi="Times New Roman" w:cs="Times New Roman"/>
-          <w:sz w:val="28"/>
-          <w:szCs w:val="28"/>
-        </w:rPr>
-        <w:tab/>
-      </w:r>
-      <w:proofErr w:type="spellStart"/>
-      <w:r>
-        <w:rPr>
-          <w:rFonts w:ascii="Times New Roman" w:hAnsi="Times New Roman" w:cs="Times New Roman"/>
-          <w:sz w:val="28"/>
-          <w:szCs w:val="28"/>
-        </w:rPr>
-        <w:t>this.cpf</w:t>
-      </w:r>
-      <w:proofErr w:type="spellEnd"/>
-      <w:r>
-        <w:rPr>
-          <w:rFonts w:ascii="Times New Roman" w:hAnsi="Times New Roman" w:cs="Times New Roman"/>
-          <w:sz w:val="28"/>
-          <w:szCs w:val="28"/>
-        </w:rPr>
-        <w:t xml:space="preserve"> = </w:t>
-      </w:r>
-      <w:proofErr w:type="spellStart"/>
-      <w:r>
-        <w:rPr>
-          <w:rFonts w:ascii="Times New Roman" w:hAnsi="Times New Roman" w:cs="Times New Roman"/>
-          <w:sz w:val="28"/>
-          <w:szCs w:val="28"/>
-        </w:rPr>
-        <w:t>cpf</w:t>
-      </w:r>
-      <w:proofErr w:type="spellEnd"/>
-      <w:r>
-        <w:rPr>
-          <w:rFonts w:ascii="Times New Roman" w:hAnsi="Times New Roman" w:cs="Times New Roman"/>
-          <w:sz w:val="28"/>
-          <w:szCs w:val="28"/>
-        </w:rPr>
-        <w:t>;</w:t>
-      </w:r>
-    </w:p>
-    <w:p>
-      <w:pPr>
-        <w:rPr>
-          <w:rFonts w:ascii="Times New Roman" w:hAnsi="Times New Roman" w:cs="Times New Roman"/>
-          <w:sz w:val="28"/>
-          <w:szCs w:val="28"/>
-        </w:rPr>
-      </w:pPr>
-      <w:r>
-        <w:rPr>
-          <w:rFonts w:ascii="Times New Roman" w:hAnsi="Times New Roman" w:cs="Times New Roman"/>
-          <w:sz w:val="28"/>
-          <w:szCs w:val="28"/>
-        </w:rPr>
-        <w:t>}</w:t>
-      </w:r>
-    </w:p>
-    <w:p>
-      <w:pPr>
-        <w:rPr>
-          <w:rFonts w:ascii="Times New Roman" w:hAnsi="Times New Roman" w:cs="Times New Roman"/>
-          <w:sz w:val="28"/>
-          <w:szCs w:val="28"/>
-        </w:rPr>
-      </w:pPr>
-      <w:r>
-        <w:rPr>
-          <w:rFonts w:ascii="Times New Roman" w:hAnsi="Times New Roman" w:cs="Times New Roman"/>
-          <w:sz w:val="28"/>
-          <w:szCs w:val="28"/>
-        </w:rPr>
-        <w:t xml:space="preserve">O método </w:t>
-      </w:r>
-      <w:proofErr w:type="spellStart"/>
-      <w:proofErr w:type="gramStart"/>
-      <w:r>
-        <w:rPr>
-          <w:rFonts w:ascii="Times New Roman" w:hAnsi="Times New Roman" w:cs="Times New Roman"/>
-          <w:sz w:val="28"/>
-          <w:szCs w:val="28"/>
-        </w:rPr>
-        <w:t>getCPF</w:t>
-      </w:r>
-      <w:proofErr w:type="spellEnd"/>
-      <w:r>
-        <w:rPr>
-          <w:rFonts w:ascii="Times New Roman" w:hAnsi="Times New Roman" w:cs="Times New Roman"/>
-          <w:sz w:val="28"/>
-          <w:szCs w:val="28"/>
-        </w:rPr>
-        <w:t>(</w:t>
-      </w:r>
-      <w:proofErr w:type="gramEnd"/>
-      <w:r>
-        <w:rPr>
-          <w:rFonts w:ascii="Times New Roman" w:hAnsi="Times New Roman" w:cs="Times New Roman"/>
-          <w:sz w:val="28"/>
-          <w:szCs w:val="28"/>
-        </w:rPr>
-        <w:t xml:space="preserve">) retorna o valor do CPF armazenado no objeto e o método </w:t>
-      </w:r>
-      <w:proofErr w:type="spellStart"/>
-      <w:r>
-        <w:rPr>
-          <w:rFonts w:ascii="Times New Roman" w:hAnsi="Times New Roman" w:cs="Times New Roman"/>
-          <w:sz w:val="28"/>
-          <w:szCs w:val="28"/>
-        </w:rPr>
-        <w:t>setCPF</w:t>
-      </w:r>
-      <w:proofErr w:type="spellEnd"/>
-      <w:r>
-        <w:rPr>
-          <w:rFonts w:ascii="Times New Roman" w:hAnsi="Times New Roman" w:cs="Times New Roman"/>
-          <w:sz w:val="28"/>
-          <w:szCs w:val="28"/>
-        </w:rPr>
-        <w:t>() altera o valor do CPF armazenado pro valor inserido.</w:t>
-      </w:r>
-    </w:p>
-    <w:p>
-      <w:pPr>
-        <w:rPr>
-          <w:rFonts w:ascii="Times New Roman" w:hAnsi="Times New Roman" w:cs="Times New Roman"/>
-          <w:sz w:val="28"/>
-          <w:szCs w:val="28"/>
-        </w:rPr>
-      </w:pPr>
-      <w:r>
-        <w:rPr>
-          <w:rFonts w:ascii="Times New Roman" w:hAnsi="Times New Roman" w:cs="Times New Roman"/>
-          <w:b/>
-          <w:bCs/>
-          <w:sz w:val="28"/>
-          <w:szCs w:val="28"/>
-        </w:rPr>
-        <w:t xml:space="preserve">2) </w:t>
-      </w:r>
-      <w:r>
-        <w:rPr>
-          <w:rFonts w:ascii="Times New Roman" w:hAnsi="Times New Roman" w:cs="Times New Roman"/>
-          <w:sz w:val="28"/>
-          <w:szCs w:val="28"/>
-        </w:rPr>
-        <w:t>Letra D</w:t>
-      </w:r>
-    </w:p>
-    <w:p>
-      <w:pPr>
-        <w:rPr>
-          <w:rFonts w:ascii="Times New Roman" w:hAnsi="Times New Roman" w:cs="Times New Roman"/>
-          <w:sz w:val="28"/>
-          <w:szCs w:val="28"/>
-        </w:rPr>
-      </w:pPr>
-      <w:r>
-        <w:rPr>
-          <w:rFonts w:ascii="Times New Roman" w:hAnsi="Times New Roman" w:cs="Times New Roman"/>
-          <w:b/>
-          <w:bCs/>
-          <w:sz w:val="28"/>
-          <w:szCs w:val="28"/>
-        </w:rPr>
-        <w:t>3)</w:t>
-      </w:r>
-      <w:r>
-        <w:rPr>
-          <w:rFonts w:ascii="Times New Roman" w:hAnsi="Times New Roman" w:cs="Times New Roman"/>
-          <w:b/>
-          <w:bCs/>
-          <w:sz w:val="28"/>
-          <w:szCs w:val="28"/>
-        </w:rPr>
-        <w:t xml:space="preserve"> </w:t>
-      </w:r>
-      <w:r>
-        <w:rPr>
-          <w:rFonts w:ascii="Times New Roman" w:hAnsi="Times New Roman" w:cs="Times New Roman"/>
-          <w:sz w:val="28"/>
-          <w:szCs w:val="28"/>
-        </w:rPr>
-        <w:t>Ao criar construtores em Java, facilita-se o processo de criação de novos objetos iguais. No caso de um construtor vazio, ele somente gera um novo objeto, porém um construtor que recebe argumentos inicializa algumas propriedades com os valores que foram inseridos como argumentos.</w:t>
-      </w:r>
-    </w:p>
-    <w:p>
-      <w:pPr>
-        <w:rPr>
-          <w:rFonts w:ascii="Times New Roman" w:hAnsi="Times New Roman" w:cs="Times New Roman"/>
-          <w:b/>
-          <w:bCs/>
-          <w:sz w:val="28"/>
-          <w:szCs w:val="28"/>
-        </w:rPr>
-      </w:pPr>
-      <w:r>
-        <w:rPr>
-          <w:rFonts w:ascii="Times New Roman" w:hAnsi="Times New Roman" w:cs="Times New Roman"/>
-          <w:b/>
-          <w:bCs/>
-          <w:sz w:val="28"/>
-          <w:szCs w:val="28"/>
-        </w:rPr>
-        <w:t>4)</w:t>
-      </w:r>
-    </w:p>
-    <w:p>
-      <w:pPr>
-        <w:rPr>
-          <w:rFonts w:ascii="Times New Roman" w:hAnsi="Times New Roman" w:cs="Times New Roman"/>
-          <w:b/>
-          <w:bCs/>
-          <w:sz w:val="28"/>
-          <w:szCs w:val="28"/>
-        </w:rPr>
-      </w:pPr>
-      <w:r>
-        <w:rPr>
-          <w:rFonts w:ascii="Times New Roman" w:hAnsi="Times New Roman" w:cs="Times New Roman"/>
-          <w:b/>
-          <w:bCs/>
-          <w:sz w:val="28"/>
-          <w:szCs w:val="28"/>
-        </w:rPr>
-        <w:t>5)</w:t>
-      </w:r>
-    </w:p>
-    <w:p>
-      <w:pPr>
-        <w:rPr>
-          <w:rFonts w:ascii="Times New Roman" w:hAnsi="Times New Roman" w:cs="Times New Roman"/>
-          <w:b/>
-          <w:bCs/>
-          <w:sz w:val="28"/>
-          <w:szCs w:val="28"/>
-        </w:rPr>
-      </w:pPr>
-      <w:r>
-        <w:rPr>
-          <w:rFonts w:ascii="Times New Roman" w:hAnsi="Times New Roman" w:cs="Times New Roman"/>
-          <w:b/>
-          <w:bCs/>
-          <w:sz w:val="28"/>
-          <w:szCs w:val="28"/>
-        </w:rPr>
-        <w:t>6)</w:t>
+      <w:r>
+        <w:rPr>
+          <w:rFonts w:ascii="Times New Roman" w:hAnsi="Times New Roman" w:cs="Times New Roman"/>
+          <w:sz w:val="28"/>
+          <w:szCs w:val="28"/>
+        </w:rPr>
+        <w:t>Em anexo.</w:t>
       </w:r>
     </w:p>
     <w:sectPr>

</xml_diff>